<commit_message>
Updated README and json specification
</commit_message>
<xml_diff>
--- a/jsonSpecification.docx
+++ b/jsonSpecification.docx
@@ -3194,14 +3194,6 @@
                       <w:szCs w:val="20"/>
                     </w:rPr>
                     <w:tab/>
-                  </w:r>
-                  <w:r>
-                    <w:rPr>
-                      <w:rFonts w:ascii="Lucida Console" w:hAnsi="Lucida Console"/>
-                      <w:color w:val="0070C0"/>
-                      <w:sz w:val="20"/>
-                      <w:szCs w:val="20"/>
-                    </w:rPr>
                     <w:t>“</w:t>
                   </w:r>
                   <w:proofErr w:type="spellStart"/>
@@ -3212,7 +3204,7 @@
                       <w:sz w:val="20"/>
                       <w:szCs w:val="20"/>
                     </w:rPr>
-                    <w:t>img</w:t>
+                    <w:t>fx</w:t>
                   </w:r>
                   <w:proofErr w:type="spellEnd"/>
                   <w:r>
@@ -3222,7 +3214,27 @@
                       <w:sz w:val="20"/>
                       <w:szCs w:val="20"/>
                     </w:rPr>
-                    <w:t>” : string,</w:t>
+                    <w:t xml:space="preserve">” : </w:t>
+                  </w:r>
+                  <w:proofErr w:type="spellStart"/>
+                  <w:r>
+                    <w:rPr>
+                      <w:rFonts w:ascii="Lucida Console" w:hAnsi="Lucida Console"/>
+                      <w:color w:val="0070C0"/>
+                      <w:sz w:val="20"/>
+                      <w:szCs w:val="20"/>
+                    </w:rPr>
+                    <w:t>int</w:t>
+                  </w:r>
+                  <w:proofErr w:type="spellEnd"/>
+                  <w:r>
+                    <w:rPr>
+                      <w:rFonts w:ascii="Lucida Console" w:hAnsi="Lucida Console"/>
+                      <w:color w:val="0070C0"/>
+                      <w:sz w:val="20"/>
+                      <w:szCs w:val="20"/>
+                    </w:rPr>
+                    <w:t>,</w:t>
                   </w:r>
                 </w:p>
                 <w:p>
@@ -3252,7 +3264,7 @@
                       <w:sz w:val="20"/>
                       <w:szCs w:val="20"/>
                     </w:rPr>
-                    <w:t>cx</w:t>
+                    <w:t>fy</w:t>
                   </w:r>
                   <w:proofErr w:type="spellEnd"/>
                   <w:r>
@@ -3284,337 +3296,6 @@
                     </w:rPr>
                     <w:t>,</w:t>
                   </w:r>
-                </w:p>
-                <w:p>
-                  <w:pPr>
-                    <w:rPr>
-                      <w:rFonts w:ascii="Lucida Console" w:hAnsi="Lucida Console"/>
-                      <w:color w:val="0070C0"/>
-                      <w:sz w:val="20"/>
-                      <w:szCs w:val="20"/>
-                    </w:rPr>
-                  </w:pPr>
-                  <w:r>
-                    <w:rPr>
-                      <w:rFonts w:ascii="Lucida Console" w:hAnsi="Lucida Console"/>
-                      <w:color w:val="0070C0"/>
-                      <w:sz w:val="20"/>
-                      <w:szCs w:val="20"/>
-                    </w:rPr>
-                    <w:tab/>
-                    <w:t xml:space="preserve">“cy” : </w:t>
-                  </w:r>
-                  <w:proofErr w:type="spellStart"/>
-                  <w:r>
-                    <w:rPr>
-                      <w:rFonts w:ascii="Lucida Console" w:hAnsi="Lucida Console"/>
-                      <w:color w:val="0070C0"/>
-                      <w:sz w:val="20"/>
-                      <w:szCs w:val="20"/>
-                    </w:rPr>
-                    <w:t>int</w:t>
-                  </w:r>
-                  <w:proofErr w:type="spellEnd"/>
-                  <w:r>
-                    <w:rPr>
-                      <w:rFonts w:ascii="Lucida Console" w:hAnsi="Lucida Console"/>
-                      <w:color w:val="0070C0"/>
-                      <w:sz w:val="20"/>
-                      <w:szCs w:val="20"/>
-                    </w:rPr>
-                    <w:t>,</w:t>
-                  </w:r>
-                </w:p>
-                <w:p>
-                  <w:pPr>
-                    <w:rPr>
-                      <w:rFonts w:ascii="Lucida Console" w:hAnsi="Lucida Console"/>
-                      <w:color w:val="0070C0"/>
-                      <w:sz w:val="20"/>
-                      <w:szCs w:val="20"/>
-                    </w:rPr>
-                  </w:pPr>
-                  <w:r>
-                    <w:rPr>
-                      <w:rFonts w:ascii="Lucida Console" w:hAnsi="Lucida Console"/>
-                      <w:color w:val="0070C0"/>
-                      <w:sz w:val="20"/>
-                      <w:szCs w:val="20"/>
-                    </w:rPr>
-                    <w:tab/>
-                    <w:t>“</w:t>
-                  </w:r>
-                  <w:proofErr w:type="spellStart"/>
-                  <w:r>
-                    <w:rPr>
-                      <w:rFonts w:ascii="Lucida Console" w:hAnsi="Lucida Console"/>
-                      <w:color w:val="0070C0"/>
-                      <w:sz w:val="20"/>
-                      <w:szCs w:val="20"/>
-                    </w:rPr>
-                    <w:t>cw</w:t>
-                  </w:r>
-                  <w:proofErr w:type="spellEnd"/>
-                  <w:r>
-                    <w:rPr>
-                      <w:rFonts w:ascii="Lucida Console" w:hAnsi="Lucida Console"/>
-                      <w:color w:val="0070C0"/>
-                      <w:sz w:val="20"/>
-                      <w:szCs w:val="20"/>
-                    </w:rPr>
-                    <w:t xml:space="preserve">” : </w:t>
-                  </w:r>
-                  <w:proofErr w:type="spellStart"/>
-                  <w:r>
-                    <w:rPr>
-                      <w:rFonts w:ascii="Lucida Console" w:hAnsi="Lucida Console"/>
-                      <w:color w:val="0070C0"/>
-                      <w:sz w:val="20"/>
-                      <w:szCs w:val="20"/>
-                    </w:rPr>
-                    <w:t>int</w:t>
-                  </w:r>
-                  <w:proofErr w:type="spellEnd"/>
-                  <w:r>
-                    <w:rPr>
-                      <w:rFonts w:ascii="Lucida Console" w:hAnsi="Lucida Console"/>
-                      <w:color w:val="0070C0"/>
-                      <w:sz w:val="20"/>
-                      <w:szCs w:val="20"/>
-                    </w:rPr>
-                    <w:t xml:space="preserve">, </w:t>
-                  </w:r>
-                </w:p>
-                <w:p>
-                  <w:pPr>
-                    <w:rPr>
-                      <w:rFonts w:ascii="Lucida Console" w:hAnsi="Lucida Console"/>
-                      <w:color w:val="0070C0"/>
-                      <w:sz w:val="20"/>
-                      <w:szCs w:val="20"/>
-                    </w:rPr>
-                  </w:pPr>
-                  <w:r>
-                    <w:rPr>
-                      <w:rFonts w:ascii="Lucida Console" w:hAnsi="Lucida Console"/>
-                      <w:color w:val="0070C0"/>
-                      <w:sz w:val="20"/>
-                      <w:szCs w:val="20"/>
-                    </w:rPr>
-                    <w:tab/>
-                    <w:t>“</w:t>
-                  </w:r>
-                  <w:proofErr w:type="spellStart"/>
-                  <w:r>
-                    <w:rPr>
-                      <w:rFonts w:ascii="Lucida Console" w:hAnsi="Lucida Console"/>
-                      <w:color w:val="0070C0"/>
-                      <w:sz w:val="20"/>
-                      <w:szCs w:val="20"/>
-                    </w:rPr>
-                    <w:t>ch</w:t>
-                  </w:r>
-                  <w:proofErr w:type="spellEnd"/>
-                  <w:r>
-                    <w:rPr>
-                      <w:rFonts w:ascii="Lucida Console" w:hAnsi="Lucida Console"/>
-                      <w:color w:val="0070C0"/>
-                      <w:sz w:val="20"/>
-                      <w:szCs w:val="20"/>
-                    </w:rPr>
-                    <w:t xml:space="preserve">” : </w:t>
-                  </w:r>
-                  <w:proofErr w:type="spellStart"/>
-                  <w:r>
-                    <w:rPr>
-                      <w:rFonts w:ascii="Lucida Console" w:hAnsi="Lucida Console"/>
-                      <w:color w:val="0070C0"/>
-                      <w:sz w:val="20"/>
-                      <w:szCs w:val="20"/>
-                    </w:rPr>
-                    <w:t>int</w:t>
-                  </w:r>
-                  <w:proofErr w:type="spellEnd"/>
-                  <w:r>
-                    <w:rPr>
-                      <w:rFonts w:ascii="Lucida Console" w:hAnsi="Lucida Console"/>
-                      <w:color w:val="0070C0"/>
-                      <w:sz w:val="20"/>
-                      <w:szCs w:val="20"/>
-                    </w:rPr>
-                    <w:t>,</w:t>
-                  </w:r>
-                </w:p>
-                <w:p>
-                  <w:pPr>
-                    <w:rPr>
-                      <w:rFonts w:ascii="Lucida Console" w:hAnsi="Lucida Console"/>
-                      <w:color w:val="0070C0"/>
-                      <w:sz w:val="20"/>
-                      <w:szCs w:val="20"/>
-                    </w:rPr>
-                  </w:pPr>
-                  <w:r>
-                    <w:rPr>
-                      <w:rFonts w:ascii="Lucida Console" w:hAnsi="Lucida Console"/>
-                      <w:color w:val="0070C0"/>
-                      <w:sz w:val="20"/>
-                      <w:szCs w:val="20"/>
-                    </w:rPr>
-                    <w:tab/>
-                    <w:t>“</w:t>
-                  </w:r>
-                  <w:proofErr w:type="spellStart"/>
-                  <w:r>
-                    <w:rPr>
-                      <w:rFonts w:ascii="Lucida Console" w:hAnsi="Lucida Console"/>
-                      <w:color w:val="0070C0"/>
-                      <w:sz w:val="20"/>
-                      <w:szCs w:val="20"/>
-                    </w:rPr>
-                    <w:t>fx</w:t>
-                  </w:r>
-                  <w:proofErr w:type="spellEnd"/>
-                  <w:r>
-                    <w:rPr>
-                      <w:rFonts w:ascii="Lucida Console" w:hAnsi="Lucida Console"/>
-                      <w:color w:val="0070C0"/>
-                      <w:sz w:val="20"/>
-                      <w:szCs w:val="20"/>
-                    </w:rPr>
-                    <w:t xml:space="preserve">” : </w:t>
-                  </w:r>
-                  <w:proofErr w:type="spellStart"/>
-                  <w:r>
-                    <w:rPr>
-                      <w:rFonts w:ascii="Lucida Console" w:hAnsi="Lucida Console"/>
-                      <w:color w:val="0070C0"/>
-                      <w:sz w:val="20"/>
-                      <w:szCs w:val="20"/>
-                    </w:rPr>
-                    <w:t>int</w:t>
-                  </w:r>
-                  <w:proofErr w:type="spellEnd"/>
-                  <w:r>
-                    <w:rPr>
-                      <w:rFonts w:ascii="Lucida Console" w:hAnsi="Lucida Console"/>
-                      <w:color w:val="0070C0"/>
-                      <w:sz w:val="20"/>
-                      <w:szCs w:val="20"/>
-                    </w:rPr>
-                    <w:t>,</w:t>
-                  </w:r>
-                </w:p>
-                <w:p>
-                  <w:pPr>
-                    <w:rPr>
-                      <w:rFonts w:ascii="Lucida Console" w:hAnsi="Lucida Console"/>
-                      <w:color w:val="0070C0"/>
-                      <w:sz w:val="20"/>
-                      <w:szCs w:val="20"/>
-                    </w:rPr>
-                  </w:pPr>
-                  <w:r>
-                    <w:rPr>
-                      <w:rFonts w:ascii="Lucida Console" w:hAnsi="Lucida Console"/>
-                      <w:color w:val="0070C0"/>
-                      <w:sz w:val="20"/>
-                      <w:szCs w:val="20"/>
-                    </w:rPr>
-                    <w:tab/>
-                    <w:t>“</w:t>
-                  </w:r>
-                  <w:proofErr w:type="spellStart"/>
-                  <w:r>
-                    <w:rPr>
-                      <w:rFonts w:ascii="Lucida Console" w:hAnsi="Lucida Console"/>
-                      <w:color w:val="0070C0"/>
-                      <w:sz w:val="20"/>
-                      <w:szCs w:val="20"/>
-                    </w:rPr>
-                    <w:t>fy</w:t>
-                  </w:r>
-                  <w:proofErr w:type="spellEnd"/>
-                  <w:r>
-                    <w:rPr>
-                      <w:rFonts w:ascii="Lucida Console" w:hAnsi="Lucida Console"/>
-                      <w:color w:val="0070C0"/>
-                      <w:sz w:val="20"/>
-                      <w:szCs w:val="20"/>
-                    </w:rPr>
-                    <w:t xml:space="preserve">” : </w:t>
-                  </w:r>
-                  <w:proofErr w:type="spellStart"/>
-                  <w:r>
-                    <w:rPr>
-                      <w:rFonts w:ascii="Lucida Console" w:hAnsi="Lucida Console"/>
-                      <w:color w:val="0070C0"/>
-                      <w:sz w:val="20"/>
-                      <w:szCs w:val="20"/>
-                    </w:rPr>
-                    <w:t>int</w:t>
-                  </w:r>
-                  <w:proofErr w:type="spellEnd"/>
-                  <w:r>
-                    <w:rPr>
-                      <w:rFonts w:ascii="Lucida Console" w:hAnsi="Lucida Console"/>
-                      <w:color w:val="0070C0"/>
-                      <w:sz w:val="20"/>
-                      <w:szCs w:val="20"/>
-                    </w:rPr>
-                    <w:t>,</w:t>
-                  </w:r>
-                </w:p>
-                <w:p>
-                  <w:pPr>
-                    <w:rPr>
-                      <w:rFonts w:ascii="Lucida Console" w:hAnsi="Lucida Console"/>
-                      <w:color w:val="0070C0"/>
-                      <w:sz w:val="20"/>
-                      <w:szCs w:val="20"/>
-                    </w:rPr>
-                  </w:pPr>
-                  <w:r>
-                    <w:rPr>
-                      <w:rFonts w:ascii="Lucida Console" w:hAnsi="Lucida Console"/>
-                      <w:color w:val="0070C0"/>
-                      <w:sz w:val="20"/>
-                      <w:szCs w:val="20"/>
-                    </w:rPr>
-                    <w:tab/>
-                    <w:t>“</w:t>
-                  </w:r>
-                  <w:proofErr w:type="spellStart"/>
-                  <w:r>
-                    <w:rPr>
-                      <w:rFonts w:ascii="Lucida Console" w:hAnsi="Lucida Console"/>
-                      <w:color w:val="0070C0"/>
-                      <w:sz w:val="20"/>
-                      <w:szCs w:val="20"/>
-                    </w:rPr>
-                    <w:t>tc</w:t>
-                  </w:r>
-                  <w:proofErr w:type="spellEnd"/>
-                  <w:r>
-                    <w:rPr>
-                      <w:rFonts w:ascii="Lucida Console" w:hAnsi="Lucida Console"/>
-                      <w:color w:val="0070C0"/>
-                      <w:sz w:val="20"/>
-                      <w:szCs w:val="20"/>
-                    </w:rPr>
-                    <w:t xml:space="preserve">” : </w:t>
-                  </w:r>
-                  <w:proofErr w:type="spellStart"/>
-                  <w:r>
-                    <w:rPr>
-                      <w:rFonts w:ascii="Lucida Console" w:hAnsi="Lucida Console"/>
-                      <w:color w:val="0070C0"/>
-                      <w:sz w:val="20"/>
-                      <w:szCs w:val="20"/>
-                    </w:rPr>
-                    <w:t>int</w:t>
-                  </w:r>
-                  <w:proofErr w:type="spellEnd"/>
                 </w:p>
                 <w:p>
                   <w:pPr>
@@ -3675,6 +3356,12 @@
         <w:rPr>
           <w:color w:val="0070C0"/>
         </w:rPr>
+        <w:t xml:space="preserve"> </w:t>
+      </w:r>
+      <w:r>
+        <w:rPr>
+          <w:color w:val="0070C0"/>
+        </w:rPr>
         <w:t>“</w:t>
       </w:r>
       <w:proofErr w:type="spellStart"/>
@@ -3682,7 +3369,7 @@
         <w:rPr>
           <w:color w:val="0070C0"/>
         </w:rPr>
-        <w:t>img</w:t>
+        <w:t>fx</w:t>
       </w:r>
       <w:proofErr w:type="spellEnd"/>
       <w:r>
@@ -3692,23 +3379,7 @@
         <w:t xml:space="preserve">” </w:t>
       </w:r>
       <w:r>
-        <w:t xml:space="preserve">: The path to the image file used to display </w:t>
-      </w:r>
-      <w:proofErr w:type="spellStart"/>
-      <w:r>
-        <w:t>SpriteInstances</w:t>
-      </w:r>
-      <w:proofErr w:type="spellEnd"/>
-      <w:r>
-        <w:t xml:space="preserve"> associated with this </w:t>
-      </w:r>
-      <w:proofErr w:type="spellStart"/>
-      <w:r>
-        <w:t>SpriteType</w:t>
-      </w:r>
-      <w:proofErr w:type="spellEnd"/>
-      <w:r>
-        <w:t>.</w:t>
+        <w:t>: The x coordinate of the sprite’s focal point. (The relative position of the sprite’s actual position to the upper-left corner of its image)</w:t>
       </w:r>
     </w:p>
     <w:p>
@@ -3716,146 +3387,29 @@
         <w:rPr>
           <w:color w:val="0070C0"/>
         </w:rPr>
-        <w:t xml:space="preserve">“cx” </w:t>
-      </w:r>
-      <w:r>
-        <w:t>: The x coordinate of the left edge used to crop the image.</w:t>
-      </w:r>
-    </w:p>
-    <w:p>
+        <w:t>“</w:t>
+      </w:r>
+      <w:proofErr w:type="spellStart"/>
       <w:r>
         <w:rPr>
           <w:color w:val="0070C0"/>
         </w:rPr>
-        <w:t xml:space="preserve">“cy” </w:t>
-      </w:r>
-      <w:r>
-        <w:t>: The y coordinate of the top edge used to crop the image.</w:t>
-      </w:r>
-    </w:p>
-    <w:p>
+        <w:t>fy</w:t>
+      </w:r>
+      <w:proofErr w:type="spellEnd"/>
       <w:r>
         <w:rPr>
           <w:color w:val="0070C0"/>
         </w:rPr>
-        <w:t>“</w:t>
-      </w:r>
-      <w:proofErr w:type="spellStart"/>
-      <w:r>
-        <w:rPr>
-          <w:color w:val="0070C0"/>
-        </w:rPr>
-        <w:t>cw</w:t>
-      </w:r>
-      <w:proofErr w:type="spellEnd"/>
-      <w:r>
-        <w:rPr>
-          <w:color w:val="0070C0"/>
-        </w:rPr>
         <w:t xml:space="preserve">” </w:t>
       </w:r>
       <w:r>
-        <w:t>: The width of the image’s cropped area. -1 if cropping is not used.</w:t>
-      </w:r>
-    </w:p>
-    <w:p>
-      <w:r>
-        <w:rPr>
-          <w:color w:val="0070C0"/>
-        </w:rPr>
-        <w:t>“</w:t>
-      </w:r>
-      <w:proofErr w:type="spellStart"/>
-      <w:r>
-        <w:rPr>
-          <w:color w:val="0070C0"/>
-        </w:rPr>
-        <w:t>ch</w:t>
-      </w:r>
-      <w:proofErr w:type="spellEnd"/>
-      <w:r>
-        <w:rPr>
-          <w:color w:val="0070C0"/>
-        </w:rPr>
-        <w:t xml:space="preserve">” </w:t>
-      </w:r>
-      <w:r>
-        <w:t>: The height of the image’s cropped area. -1 if cropping is not used.</w:t>
-      </w:r>
-    </w:p>
-    <w:p>
-      <w:r>
-        <w:rPr>
-          <w:color w:val="0070C0"/>
-        </w:rPr>
-        <w:t>“</w:t>
-      </w:r>
-      <w:proofErr w:type="spellStart"/>
-      <w:r>
-        <w:rPr>
-          <w:color w:val="0070C0"/>
-        </w:rPr>
-        <w:t>fx</w:t>
-      </w:r>
-      <w:proofErr w:type="spellEnd"/>
-      <w:r>
-        <w:rPr>
-          <w:color w:val="0070C0"/>
-        </w:rPr>
-        <w:t xml:space="preserve">” </w:t>
-      </w:r>
-      <w:r>
-        <w:t>: The x coordinate of the sprite’s focal point. (The relative position of the sprite’s actual position to the upper-left corner of its image)</w:t>
-      </w:r>
-    </w:p>
-    <w:p>
-      <w:r>
-        <w:rPr>
-          <w:color w:val="0070C0"/>
-        </w:rPr>
-        <w:t>“</w:t>
-      </w:r>
-      <w:proofErr w:type="spellStart"/>
-      <w:r>
-        <w:rPr>
-          <w:color w:val="0070C0"/>
-        </w:rPr>
-        <w:t>fy</w:t>
-      </w:r>
-      <w:proofErr w:type="spellEnd"/>
-      <w:r>
-        <w:rPr>
-          <w:color w:val="0070C0"/>
-        </w:rPr>
-        <w:t xml:space="preserve">” </w:t>
-      </w:r>
-      <w:r>
         <w:t>: The y coordinate of the sprite’s focal point.</w:t>
       </w:r>
     </w:p>
     <w:p>
       <w:r>
-        <w:rPr>
-          <w:color w:val="0070C0"/>
-        </w:rPr>
-        <w:t>“</w:t>
-      </w:r>
-      <w:proofErr w:type="spellStart"/>
-      <w:r>
-        <w:rPr>
-          <w:color w:val="0070C0"/>
-        </w:rPr>
-        <w:t>tc</w:t>
-      </w:r>
-      <w:proofErr w:type="spellEnd"/>
-      <w:r>
-        <w:rPr>
-          <w:color w:val="0070C0"/>
-        </w:rPr>
-        <w:t xml:space="preserve">” </w:t>
-      </w:r>
-      <w:r>
-        <w:t>: The RGB integer value of the transparent color used in the image.</w:t>
+        <w:br w:type="page"/>
       </w:r>
     </w:p>
     <w:p>
@@ -6274,7 +5828,7 @@
 </file>
 
 <file path=customXml/itemProps1.xml><?xml version="1.0" encoding="utf-8"?>
-<ds:datastoreItem xmlns:ds="http://schemas.openxmlformats.org/officeDocument/2006/customXml" ds:itemID="{8192C4AA-BE8E-4BEE-A3CF-544A78DF2A3A}">
+<ds:datastoreItem xmlns:ds="http://schemas.openxmlformats.org/officeDocument/2006/customXml" ds:itemID="{3BA58C7C-89DA-4CFB-AAE6-3A004219DD6F}">
   <ds:schemaRefs>
     <ds:schemaRef ds:uri="http://schemas.openxmlformats.org/officeDocument/2006/bibliography"/>
   </ds:schemaRefs>

</xml_diff>